<commit_message>
Shell hinzugefügt, exkl. Robo
</commit_message>
<xml_diff>
--- a/Witze_Styger.docx
+++ b/Witze_Styger.docx
@@ -50,11 +50,13 @@
     <w:p>
       <w:pPr>
         <w:rPr>
-          <w:lang w:val="de-CH"/>
-        </w:rPr>
-      </w:pPr>
-      <w:r>
-        <w:rPr>
+          <w:b/>
+          <w:lang w:val="de-CH"/>
+        </w:rPr>
+      </w:pPr>
+      <w:r>
+        <w:rPr>
+          <w:b/>
           <w:lang w:val="de-CH"/>
         </w:rPr>
         <w:t>SW1:</w:t>
@@ -83,17 +85,195 @@
     <w:p>
       <w:pPr>
         <w:rPr>
-          <w:lang w:val="de-CH"/>
-        </w:rPr>
-      </w:pPr>
-      <w:r>
-        <w:rPr>
+          <w:b/>
+          <w:lang w:val="de-CH"/>
+        </w:rPr>
+      </w:pPr>
+      <w:r>
+        <w:rPr>
+          <w:b/>
           <w:lang w:val="de-CH"/>
         </w:rPr>
         <w:t>SW2:</w:t>
+      </w:r>
+    </w:p>
+    <w:p>
+      <w:pPr>
+        <w:rPr>
+          <w:lang w:val="de-CH"/>
+        </w:rPr>
+      </w:pPr>
+      <w:r>
+        <w:rPr>
+          <w:lang w:val="de-CH"/>
+        </w:rPr>
+        <w:t>5 Chirurgen; jeder operiert eine andere Berufsgattung. Jeder sagt, wie einfach es geht diese Leute zu operieren:</w:t>
+      </w:r>
+    </w:p>
+    <w:p>
+      <w:pPr>
+        <w:rPr>
+          <w:lang w:val="de-CH"/>
+        </w:rPr>
+      </w:pPr>
+      <w:r>
+        <w:rPr>
+          <w:lang w:val="de-CH"/>
+        </w:rPr>
+        <w:t>- Buchhalter; alles sauber nummeriert</w:t>
+      </w:r>
+    </w:p>
+    <w:p>
+      <w:pPr>
+        <w:rPr>
+          <w:lang w:val="de-CH"/>
+        </w:rPr>
+      </w:pPr>
+      <w:r>
+        <w:rPr>
+          <w:lang w:val="de-CH"/>
+        </w:rPr>
+        <w:t xml:space="preserve">- Bibliothekar; nach </w:t>
+      </w:r>
+      <w:proofErr w:type="spellStart"/>
+      <w:r>
+        <w:rPr>
+          <w:lang w:val="de-CH"/>
+        </w:rPr>
+        <w:t>alphabet</w:t>
+      </w:r>
+      <w:proofErr w:type="spellEnd"/>
+    </w:p>
+    <w:p>
+      <w:pPr>
+        <w:rPr>
+          <w:lang w:val="de-CH"/>
+        </w:rPr>
+      </w:pPr>
+      <w:r>
+        <w:rPr>
+          <w:lang w:val="de-CH"/>
+        </w:rPr>
+        <w:t>- Elektriker; alles farbig</w:t>
+      </w:r>
+    </w:p>
+    <w:p>
+      <w:pPr>
+        <w:rPr>
+          <w:lang w:val="de-CH"/>
+        </w:rPr>
+      </w:pPr>
+      <w:r>
+        <w:rPr>
+          <w:lang w:val="de-CH"/>
+        </w:rPr>
+        <w:t>- Anwälte, Körperteile können einfach getauscht werden</w:t>
+      </w:r>
+    </w:p>
+    <w:p>
+      <w:pPr>
+        <w:rPr>
+          <w:lang w:val="de-CH"/>
+        </w:rPr>
+      </w:pPr>
+      <w:r>
+        <w:rPr>
+          <w:lang w:val="de-CH"/>
+        </w:rPr>
+        <w:t>- Ing; Sie verstehen, wenn Teile übrig bleiben</w:t>
+      </w:r>
+    </w:p>
+    <w:p>
+      <w:pPr>
+        <w:rPr>
+          <w:lang w:val="de-CH"/>
+        </w:rPr>
+      </w:pPr>
+    </w:p>
+    <w:p>
+      <w:pPr>
+        <w:rPr>
+          <w:b/>
+          <w:lang w:val="de-CH"/>
+        </w:rPr>
+      </w:pPr>
+      <w:r>
+        <w:rPr>
+          <w:b/>
+          <w:lang w:val="de-CH"/>
+        </w:rPr>
+        <w:t>SW3:</w:t>
+      </w:r>
+    </w:p>
+    <w:p>
+      <w:pPr>
+        <w:rPr>
+          <w:lang w:val="de-CH"/>
+        </w:rPr>
+      </w:pPr>
+      <w:r>
+        <w:rPr>
+          <w:lang w:val="de-CH"/>
+        </w:rPr>
+        <w:t>Mobiliar; Unfallbericht des Dachdeckers</w:t>
+      </w:r>
+    </w:p>
+    <w:p>
+      <w:pPr>
+        <w:rPr>
+          <w:lang w:val="de-CH"/>
+        </w:rPr>
+      </w:pPr>
+    </w:p>
+    <w:p>
+      <w:pPr>
+        <w:rPr>
+          <w:b/>
+          <w:lang w:val="de-CH"/>
+        </w:rPr>
+      </w:pPr>
+      <w:r>
+        <w:rPr>
+          <w:b/>
+          <w:lang w:val="de-CH"/>
+        </w:rPr>
+        <w:t>SW4:</w:t>
+      </w:r>
+    </w:p>
+    <w:p>
+      <w:pPr>
+        <w:rPr>
+          <w:lang w:val="de-CH"/>
+        </w:rPr>
+      </w:pPr>
+      <w:r>
+        <w:rPr>
+          <w:lang w:val="de-CH"/>
+        </w:rPr>
+        <w:t>Chaos, hat 2 Bedeutungen // Schmuck und Schönheit</w:t>
+      </w:r>
+    </w:p>
+    <w:p>
+      <w:pPr>
+        <w:rPr>
+          <w:lang w:val="de-CH"/>
+        </w:rPr>
+      </w:pPr>
+      <w:r>
+        <w:rPr>
+          <w:lang w:val="de-CH"/>
+        </w:rPr>
+        <w:t>Schöpfungsgeschichte Computerwelt…</w:t>
       </w:r>
       <w:bookmarkStart w:id="0" w:name="_GoBack"/>
       <w:bookmarkEnd w:id="0"/>
+    </w:p>
+    <w:p>
+      <w:pPr>
+        <w:rPr>
+          <w:lang w:val="de-CH"/>
+        </w:rPr>
+      </w:pPr>
     </w:p>
     <w:sectPr>
       <w:pgSz w:w="11906" w:h="16838"/>

</xml_diff>

<commit_message>
Beim Robo: Key, Buzzer und Shell aktiviert
</commit_message>
<xml_diff>
--- a/Witze_Styger.docx
+++ b/Witze_Styger.docx
@@ -264,6 +264,68 @@
           <w:lang w:val="de-CH"/>
         </w:rPr>
         <w:t>Schöpfungsgeschichte Computerwelt…</w:t>
+      </w:r>
+    </w:p>
+    <w:p>
+      <w:pPr>
+        <w:rPr>
+          <w:lang w:val="de-CH"/>
+        </w:rPr>
+      </w:pPr>
+    </w:p>
+    <w:p>
+      <w:pPr>
+        <w:rPr>
+          <w:b/>
+          <w:lang w:val="de-CH"/>
+        </w:rPr>
+      </w:pPr>
+      <w:r>
+        <w:rPr>
+          <w:b/>
+          <w:lang w:val="de-CH"/>
+        </w:rPr>
+        <w:t>SW5:</w:t>
+      </w:r>
+    </w:p>
+    <w:p>
+      <w:pPr>
+        <w:rPr>
+          <w:lang w:val="de-CH"/>
+        </w:rPr>
+      </w:pPr>
+      <w:r>
+        <w:rPr>
+          <w:lang w:val="de-CH"/>
+        </w:rPr>
+        <w:t>Kettenraucher = Computer Programmierer</w:t>
+      </w:r>
+    </w:p>
+    <w:p>
+      <w:pPr>
+        <w:rPr>
+          <w:lang w:val="de-CH"/>
+        </w:rPr>
+      </w:pPr>
+      <w:r>
+        <w:rPr>
+          <w:lang w:val="de-CH"/>
+        </w:rPr>
+        <w:t xml:space="preserve">Es sind ja nur </w:t>
+      </w:r>
+      <w:proofErr w:type="spellStart"/>
+      <w:r>
+        <w:rPr>
+          <w:lang w:val="de-CH"/>
+        </w:rPr>
+        <w:t>Warnings</w:t>
+      </w:r>
+      <w:proofErr w:type="spellEnd"/>
+      <w:r>
+        <w:rPr>
+          <w:lang w:val="de-CH"/>
+        </w:rPr>
+        <w:t>, keine Errors!</w:t>
       </w:r>
       <w:bookmarkStart w:id="0" w:name="_GoBack"/>
       <w:bookmarkEnd w:id="0"/>

</xml_diff>

<commit_message>
SystemView funktioniert auch auf Remote (Stichwort: Disbale post mortem)
</commit_message>
<xml_diff>
--- a/Witze_Styger.docx
+++ b/Witze_Styger.docx
@@ -326,6 +326,54 @@
           <w:lang w:val="de-CH"/>
         </w:rPr>
         <w:t>, keine Errors!</w:t>
+      </w:r>
+    </w:p>
+    <w:p>
+      <w:pPr>
+        <w:rPr>
+          <w:lang w:val="de-CH"/>
+        </w:rPr>
+      </w:pPr>
+    </w:p>
+    <w:p>
+      <w:pPr>
+        <w:rPr>
+          <w:b/>
+          <w:lang w:val="de-CH"/>
+        </w:rPr>
+      </w:pPr>
+      <w:r>
+        <w:rPr>
+          <w:b/>
+          <w:lang w:val="de-CH"/>
+        </w:rPr>
+        <w:t>SW6:</w:t>
+      </w:r>
+    </w:p>
+    <w:p>
+      <w:pPr>
+        <w:rPr>
+          <w:lang w:val="de-CH"/>
+        </w:rPr>
+      </w:pPr>
+      <w:r>
+        <w:rPr>
+          <w:lang w:val="de-CH"/>
+        </w:rPr>
+        <w:t>Froschwitz</w:t>
+      </w:r>
+    </w:p>
+    <w:p>
+      <w:pPr>
+        <w:rPr>
+          <w:lang w:val="de-CH"/>
+        </w:rPr>
+      </w:pPr>
+      <w:r>
+        <w:rPr>
+          <w:lang w:val="de-CH"/>
+        </w:rPr>
+        <w:t>Ich bin Ingenieur, für eine Freundin habe ich keine Zeit, aber ein sprechender Frosch ist cool</w:t>
       </w:r>
       <w:bookmarkStart w:id="0" w:name="_GoBack"/>
       <w:bookmarkEnd w:id="0"/>

</xml_diff>

<commit_message>
Inbetriebnahme USB CDC bei Remote und Robo; funktioniert, mal abgesehen, Gerät wird nicht erkannt
</commit_message>
<xml_diff>
--- a/Witze_Styger.docx
+++ b/Witze_Styger.docx
@@ -375,15 +375,107 @@
         </w:rPr>
         <w:t>Ich bin Ingenieur, für eine Freundin habe ich keine Zeit, aber ein sprechender Frosch ist cool</w:t>
       </w:r>
+    </w:p>
+    <w:p>
+      <w:pPr>
+        <w:rPr>
+          <w:lang w:val="de-CH"/>
+        </w:rPr>
+      </w:pPr>
+    </w:p>
+    <w:p>
+      <w:pPr>
+        <w:rPr>
+          <w:b/>
+          <w:lang w:val="de-CH"/>
+        </w:rPr>
+      </w:pPr>
+    </w:p>
+    <w:p>
+      <w:pPr>
+        <w:rPr>
+          <w:b/>
+          <w:lang w:val="de-CH"/>
+        </w:rPr>
+      </w:pPr>
+    </w:p>
+    <w:p>
+      <w:pPr>
+        <w:rPr>
+          <w:b/>
+          <w:lang w:val="de-CH"/>
+        </w:rPr>
+      </w:pPr>
+    </w:p>
+    <w:p>
+      <w:pPr>
+        <w:rPr>
+          <w:b/>
+          <w:lang w:val="de-CH"/>
+        </w:rPr>
+      </w:pPr>
       <w:bookmarkStart w:id="0" w:name="_GoBack"/>
       <w:bookmarkEnd w:id="0"/>
-    </w:p>
-    <w:p>
-      <w:pPr>
-        <w:rPr>
-          <w:lang w:val="de-CH"/>
-        </w:rPr>
-      </w:pPr>
+      <w:r>
+        <w:rPr>
+          <w:b/>
+          <w:lang w:val="de-CH"/>
+        </w:rPr>
+        <w:lastRenderedPageBreak/>
+        <w:t>SW7:</w:t>
+      </w:r>
+    </w:p>
+    <w:p>
+      <w:pPr>
+        <w:rPr>
+          <w:lang w:val="de-CH"/>
+        </w:rPr>
+      </w:pPr>
+      <w:r>
+        <w:rPr>
+          <w:lang w:val="de-CH"/>
+        </w:rPr>
+        <w:t>Tierhandlung;</w:t>
+      </w:r>
+    </w:p>
+    <w:p>
+      <w:pPr>
+        <w:rPr>
+          <w:lang w:val="de-CH"/>
+        </w:rPr>
+      </w:pPr>
+      <w:r>
+        <w:rPr>
+          <w:lang w:val="de-CH"/>
+        </w:rPr>
+        <w:t>C-Affe = 5000 Fr</w:t>
+      </w:r>
+    </w:p>
+    <w:p>
+      <w:pPr>
+        <w:rPr>
+          <w:lang w:val="de-CH"/>
+        </w:rPr>
+      </w:pPr>
+      <w:r>
+        <w:rPr>
+          <w:lang w:val="de-CH"/>
+        </w:rPr>
+        <w:t>C++Affe = 10000 Fr.</w:t>
+      </w:r>
+    </w:p>
+    <w:p>
+      <w:pPr>
+        <w:rPr>
+          <w:lang w:val="de-CH"/>
+        </w:rPr>
+      </w:pPr>
+      <w:r>
+        <w:rPr>
+          <w:lang w:val="de-CH"/>
+        </w:rPr>
+        <w:t>Affe ohne Schild = 50000 Fr.,  macht nie etwas = Berater</w:t>
+      </w:r>
     </w:p>
     <w:sectPr>
       <w:pgSz w:w="11906" w:h="16838"/>

</xml_diff>

<commit_message>
Reflectane sensor in Betrieb genommen beim Roboter, inkl. Auslösung Kalibrierung
</commit_message>
<xml_diff>
--- a/Witze_Styger.docx
+++ b/Witze_Styger.docx
@@ -414,68 +414,131 @@
           <w:lang w:val="de-CH"/>
         </w:rPr>
       </w:pPr>
+      <w:r>
+        <w:rPr>
+          <w:b/>
+          <w:lang w:val="de-CH"/>
+        </w:rPr>
+        <w:lastRenderedPageBreak/>
+        <w:t>SW7:</w:t>
+      </w:r>
+    </w:p>
+    <w:p>
+      <w:pPr>
+        <w:rPr>
+          <w:lang w:val="de-CH"/>
+        </w:rPr>
+      </w:pPr>
+      <w:r>
+        <w:rPr>
+          <w:lang w:val="de-CH"/>
+        </w:rPr>
+        <w:t>Tierhandlung;</w:t>
+      </w:r>
+    </w:p>
+    <w:p>
+      <w:pPr>
+        <w:rPr>
+          <w:lang w:val="de-CH"/>
+        </w:rPr>
+      </w:pPr>
+      <w:r>
+        <w:rPr>
+          <w:lang w:val="de-CH"/>
+        </w:rPr>
+        <w:t>C-Affe = 5000 Fr</w:t>
+      </w:r>
+    </w:p>
+    <w:p>
+      <w:pPr>
+        <w:rPr>
+          <w:lang w:val="de-CH"/>
+        </w:rPr>
+      </w:pPr>
+      <w:r>
+        <w:rPr>
+          <w:lang w:val="de-CH"/>
+        </w:rPr>
+        <w:t>C++Affe = 10000 Fr.</w:t>
+      </w:r>
+    </w:p>
+    <w:p>
+      <w:pPr>
+        <w:rPr>
+          <w:lang w:val="de-CH"/>
+        </w:rPr>
+      </w:pPr>
+      <w:r>
+        <w:rPr>
+          <w:lang w:val="de-CH"/>
+        </w:rPr>
+        <w:t>Affe ohne Schild = 50000 Fr.,  macht nie etwas = Berater</w:t>
+      </w:r>
+    </w:p>
+    <w:p>
+      <w:pPr>
+        <w:rPr>
+          <w:lang w:val="de-CH"/>
+        </w:rPr>
+      </w:pPr>
+    </w:p>
+    <w:p>
+      <w:pPr>
+        <w:rPr>
+          <w:b/>
+          <w:lang w:val="de-CH"/>
+        </w:rPr>
+      </w:pPr>
+      <w:r>
+        <w:rPr>
+          <w:b/>
+          <w:lang w:val="de-CH"/>
+        </w:rPr>
+        <w:t>SW8:</w:t>
+      </w:r>
+    </w:p>
+    <w:p>
+      <w:pPr>
+        <w:rPr>
+          <w:lang w:val="de-CH"/>
+        </w:rPr>
+      </w:pPr>
+      <w:r>
+        <w:rPr>
+          <w:lang w:val="de-CH"/>
+        </w:rPr>
+        <w:t xml:space="preserve">2 Ing am </w:t>
+      </w:r>
+      <w:proofErr w:type="spellStart"/>
+      <w:r>
+        <w:rPr>
+          <w:lang w:val="de-CH"/>
+        </w:rPr>
+        <w:t>Bhf</w:t>
+      </w:r>
+      <w:proofErr w:type="spellEnd"/>
+    </w:p>
+    <w:p>
+      <w:pPr>
+        <w:rPr>
+          <w:lang w:val="de-CH"/>
+        </w:rPr>
+      </w:pPr>
+      <w:r>
+        <w:rPr>
+          <w:lang w:val="de-CH"/>
+        </w:rPr>
+        <w:t>Freundin will zurück zur Mama, Zettel am Kühlschrank</w:t>
+      </w:r>
       <w:bookmarkStart w:id="0" w:name="_GoBack"/>
       <w:bookmarkEnd w:id="0"/>
-      <w:r>
-        <w:rPr>
-          <w:b/>
-          <w:lang w:val="de-CH"/>
-        </w:rPr>
-        <w:lastRenderedPageBreak/>
-        <w:t>SW7:</w:t>
-      </w:r>
-    </w:p>
-    <w:p>
-      <w:pPr>
-        <w:rPr>
-          <w:lang w:val="de-CH"/>
-        </w:rPr>
-      </w:pPr>
-      <w:r>
-        <w:rPr>
-          <w:lang w:val="de-CH"/>
-        </w:rPr>
-        <w:t>Tierhandlung;</w:t>
-      </w:r>
-    </w:p>
-    <w:p>
-      <w:pPr>
-        <w:rPr>
-          <w:lang w:val="de-CH"/>
-        </w:rPr>
-      </w:pPr>
-      <w:r>
-        <w:rPr>
-          <w:lang w:val="de-CH"/>
-        </w:rPr>
-        <w:t>C-Affe = 5000 Fr</w:t>
-      </w:r>
-    </w:p>
-    <w:p>
-      <w:pPr>
-        <w:rPr>
-          <w:lang w:val="de-CH"/>
-        </w:rPr>
-      </w:pPr>
-      <w:r>
-        <w:rPr>
-          <w:lang w:val="de-CH"/>
-        </w:rPr>
-        <w:t>C++Affe = 10000 Fr.</w:t>
-      </w:r>
-    </w:p>
-    <w:p>
-      <w:pPr>
-        <w:rPr>
-          <w:lang w:val="de-CH"/>
-        </w:rPr>
-      </w:pPr>
-      <w:r>
-        <w:rPr>
-          <w:lang w:val="de-CH"/>
-        </w:rPr>
-        <w:t>Affe ohne Schild = 50000 Fr.,  macht nie etwas = Berater</w:t>
-      </w:r>
+    </w:p>
+    <w:p>
+      <w:pPr>
+        <w:rPr>
+          <w:lang w:val="de-CH"/>
+        </w:rPr>
+      </w:pPr>
     </w:p>
     <w:sectPr>
       <w:pgSz w:w="11906" w:h="16838"/>

</xml_diff>

<commit_message>
Quadratursensoren in Betrieb genommen
</commit_message>
<xml_diff>
--- a/Witze_Styger.docx
+++ b/Witze_Styger.docx
@@ -530,15 +530,56 @@
         </w:rPr>
         <w:t>Freundin will zurück zur Mama, Zettel am Kühlschrank</w:t>
       </w:r>
+    </w:p>
+    <w:p>
+      <w:pPr>
+        <w:rPr>
+          <w:lang w:val="de-CH"/>
+        </w:rPr>
+      </w:pPr>
+    </w:p>
+    <w:p>
+      <w:pPr>
+        <w:rPr>
+          <w:b/>
+          <w:lang w:val="de-CH"/>
+        </w:rPr>
+      </w:pPr>
+      <w:r>
+        <w:rPr>
+          <w:b/>
+          <w:lang w:val="de-CH"/>
+        </w:rPr>
+        <w:t>SW9:</w:t>
+      </w:r>
+    </w:p>
+    <w:p>
+      <w:pPr>
+        <w:rPr>
+          <w:lang w:val="de-CH"/>
+        </w:rPr>
+      </w:pPr>
+      <w:r>
+        <w:rPr>
+          <w:lang w:val="de-CH"/>
+        </w:rPr>
+        <w:t xml:space="preserve">PM und junger Ing im Zug. Grossmutter mit hübscher Enkelin. Beleuchtung defekt, viele Tunnels, </w:t>
+      </w:r>
+    </w:p>
+    <w:p>
+      <w:pPr>
+        <w:rPr>
+          <w:lang w:val="de-CH"/>
+        </w:rPr>
+      </w:pPr>
+      <w:r>
+        <w:rPr>
+          <w:lang w:val="de-CH"/>
+        </w:rPr>
+        <w:t>Der junge Ingenieur denkt: Das Leben ist schön, selten kann man eine junge, attraktive Frau küssen und gleichzeitig seinem PM eine Ohrfeige verpassen</w:t>
+      </w:r>
       <w:bookmarkStart w:id="0" w:name="_GoBack"/>
       <w:bookmarkEnd w:id="0"/>
-    </w:p>
-    <w:p>
-      <w:pPr>
-        <w:rPr>
-          <w:lang w:val="de-CH"/>
-        </w:rPr>
-      </w:pPr>
     </w:p>
     <w:sectPr>
       <w:pgSz w:w="11906" w:h="16838"/>

</xml_diff>

<commit_message>
Inbetriebnahme StateMachine für Testat2 LineFollow
</commit_message>
<xml_diff>
--- a/Witze_Styger.docx
+++ b/Witze_Styger.docx
@@ -651,6 +651,106 @@
           <w:lang w:val="de-CH"/>
         </w:rPr>
         <w:t>Student: Sehr gut und schiebt seine Prüfung in den Stapel</w:t>
+      </w:r>
+    </w:p>
+    <w:p>
+      <w:pPr>
+        <w:rPr>
+          <w:lang w:val="de-CH"/>
+        </w:rPr>
+      </w:pPr>
+    </w:p>
+    <w:p>
+      <w:pPr>
+        <w:rPr>
+          <w:lang w:val="de-CH"/>
+        </w:rPr>
+      </w:pPr>
+      <w:r>
+        <w:rPr>
+          <w:lang w:val="de-CH"/>
+        </w:rPr>
+        <w:t>SW11:</w:t>
+      </w:r>
+    </w:p>
+    <w:p>
+      <w:pPr>
+        <w:rPr>
+          <w:lang w:val="de-CH"/>
+        </w:rPr>
+      </w:pPr>
+      <w:r>
+        <w:rPr>
+          <w:lang w:val="de-CH"/>
+        </w:rPr>
+        <w:t>Golfer: Arzt, Priester, Ing.</w:t>
+      </w:r>
+    </w:p>
+    <w:p>
+      <w:pPr>
+        <w:rPr>
+          <w:lang w:val="de-CH"/>
+        </w:rPr>
+      </w:pPr>
+      <w:proofErr w:type="gramStart"/>
+      <w:r>
+        <w:rPr>
+          <w:lang w:val="de-CH"/>
+        </w:rPr>
+        <w:t>Feuerwehr</w:t>
+      </w:r>
+      <w:proofErr w:type="gramEnd"/>
+      <w:r>
+        <w:rPr>
+          <w:lang w:val="de-CH"/>
+        </w:rPr>
+        <w:t xml:space="preserve"> spielen blind Golf</w:t>
+      </w:r>
+    </w:p>
+    <w:p>
+      <w:pPr>
+        <w:rPr>
+          <w:lang w:val="de-CH"/>
+        </w:rPr>
+      </w:pPr>
+    </w:p>
+    <w:p>
+      <w:pPr>
+        <w:rPr>
+          <w:lang w:val="de-CH"/>
+        </w:rPr>
+      </w:pPr>
+      <w:r>
+        <w:rPr>
+          <w:lang w:val="de-CH"/>
+        </w:rPr>
+        <w:t>Priester: Ich werde sie in mein Gebet nehmen</w:t>
+      </w:r>
+    </w:p>
+    <w:p>
+      <w:pPr>
+        <w:rPr>
+          <w:lang w:val="de-CH"/>
+        </w:rPr>
+      </w:pPr>
+      <w:r>
+        <w:rPr>
+          <w:lang w:val="de-CH"/>
+        </w:rPr>
+        <w:t>Arzt: Ich werde einen Kollegen fragen, ob er sie ins Gebet nehmen kann</w:t>
+      </w:r>
+    </w:p>
+    <w:p>
+      <w:pPr>
+        <w:rPr>
+          <w:lang w:val="de-CH"/>
+        </w:rPr>
+      </w:pPr>
+      <w:r>
+        <w:rPr>
+          <w:lang w:val="de-CH"/>
+        </w:rPr>
+        <w:t>Ing: Warum können diese nicht nachts spielen?</w:t>
       </w:r>
       <w:bookmarkStart w:id="0" w:name="_GoBack"/>
       <w:bookmarkEnd w:id="0"/>

</xml_diff>